<commit_message>
commit : update docx files
</commit_message>
<xml_diff>
--- a/תרגול 7.docx
+++ b/תרגול 7.docx
@@ -676,7 +676,14 @@
           <w:rFonts w:ascii="Arial" w:hAnsi="Arial" w:cs="Arial"/>
           <w:color w:val="000000"/>
         </w:rPr>
-        <w:t xml:space="preserve"> (</w:t>
+        <w:t xml:space="preserve"> </w:t>
+      </w:r>
+      <w:r>
+        <w:rPr>
+          <w:rFonts w:ascii="Arial" w:hAnsi="Arial" w:cs="Arial"/>
+          <w:color w:val="000000"/>
+        </w:rPr>
+        <w:t xml:space="preserve">) </w:t>
       </w:r>
       <w:proofErr w:type="spellStart"/>
       <w:r>
@@ -720,10 +727,18 @@
       </w:r>
       <w:r>
         <w:rPr>
-          <w:rFonts w:ascii="Arial" w:hAnsi="Arial" w:cs="Arial"/>
-          <w:color w:val="000000"/>
-        </w:rPr>
-        <w:t xml:space="preserve">) </w:t>
+          <w:rFonts w:ascii="Arial" w:hAnsi="Arial" w:cs="Arial" w:hint="cs"/>
+          <w:color w:val="000000"/>
+          <w:rtl/>
+        </w:rPr>
+        <w:t xml:space="preserve">) , </w:t>
+      </w:r>
+      <w:r>
+        <w:rPr>
+          <w:rFonts w:ascii="Arial" w:hAnsi="Arial" w:cs="Arial"/>
+          <w:color w:val="000000"/>
+        </w:rPr>
+        <w:t xml:space="preserve"> </w:t>
       </w:r>
       <w:r>
         <w:rPr>
@@ -2373,6 +2388,7 @@
   <w:style w:type="character" w:default="1" w:styleId="DefaultParagraphFont">
     <w:name w:val="Default Paragraph Font"/>
     <w:uiPriority w:val="1"/>
+    <w:semiHidden/>
     <w:unhideWhenUsed/>
   </w:style>
   <w:style w:type="table" w:default="1" w:styleId="TableNormal">

</xml_diff>